<commit_message>
Update 2020-03-30 part 2
</commit_message>
<xml_diff>
--- a/depot/Depot_log_v1.7_IKAMR_2020-03-30.docx
+++ b/depot/Depot_log_v1.7_IKAMR_2020-03-30.docx
@@ -58,7 +58,7 @@
       </w:tblGrid>
       <w:tr>
         <w:trPr>
-          <w:divId w:val="259602446"/>
+          <w:divId w:val="1029139636"/>
         </w:trPr>
         <w:tc>
           <w:tcPr>
@@ -137,7 +137,7 @@
       </w:tr>
       <w:tr>
         <w:trPr>
-          <w:divId w:val="259602446"/>
+          <w:divId w:val="1029139636"/>
         </w:trPr>
         <w:tc>
           <w:tcPr>
@@ -216,7 +216,7 @@
       </w:tr>
       <w:tr>
         <w:trPr>
-          <w:divId w:val="259602446"/>
+          <w:divId w:val="1029139636"/>
         </w:trPr>
         <w:tc>
           <w:tcPr>
@@ -295,7 +295,7 @@
       </w:tr>
       <w:tr>
         <w:trPr>
-          <w:divId w:val="259602446"/>
+          <w:divId w:val="1029139636"/>
         </w:trPr>
         <w:tc>
           <w:tcPr>
@@ -374,7 +374,7 @@
       </w:tr>
       <w:tr>
         <w:trPr>
-          <w:divId w:val="259602446"/>
+          <w:divId w:val="1029139636"/>
         </w:trPr>
         <w:tc>
           <w:tcPr>
@@ -1109,7 +1109,7 @@
       </w:tblGrid>
       <w:tr>
         <w:trPr>
-          <w:divId w:val="1032346364"/>
+          <w:divId w:val="172382763"/>
         </w:trPr>
         <w:tc>
           <w:tcPr>
@@ -1231,7 +1231,7 @@
       </w:tr>
       <w:tr>
         <w:trPr>
-          <w:divId w:val="1032346364"/>
+          <w:divId w:val="172382763"/>
         </w:trPr>
         <w:tc>
           <w:tcPr>
@@ -1385,7 +1385,7 @@
       </w:tr>
       <w:tr>
         <w:trPr>
-          <w:divId w:val="1032346364"/>
+          <w:divId w:val="172382763"/>
         </w:trPr>
         <w:tc>
           <w:tcPr>
@@ -2628,26 +2628,26 @@
           <w:sz w:val="20"/>
           <w:szCs w:val="20"/>
         </w:rPr>
-        <w:t>A2-3.1.b; ; Mottak Innleveringspakke SIP; ; Lastet ned abcdef.zip på n.n GB fra Produsent</w:t>
-      </w:r>
-    </w:p>
-    <w:p>
-      <w:pPr>
-        <w:pStyle w:val="NormalWeb"/>
-        <w:spacing w:before="0" w:beforeAutospacing="0" w:after="0" w:afterAutospacing="0"/>
-        <w:rPr>
-          <w:rFonts w:ascii="Courier New" w:hAnsi="Courier New" w:cs="Courier New"/>
-          <w:sz w:val="20"/>
-          <w:szCs w:val="20"/>
-        </w:rPr>
-      </w:pPr>
-      <w:r>
-        <w:rPr>
-          <w:rFonts w:ascii="Courier New" w:hAnsi="Courier New" w:cs="Courier New"/>
-          <w:sz w:val="20"/>
-          <w:szCs w:val="20"/>
-        </w:rPr>
-        <w:t>A2-3.1.c; ; Utpakking Innleveringspakke SIP (zip kryptert); ; Pakket ut &lt;uuid&gt;.tar på n.n GB</w:t>
+        <w:t>A2-3.1.b; ; Mottak Innleveringspakke SIP; ; Lastet ned &lt;SIP uuid&gt;.zip på n.n GB fra Produsent</w:t>
+      </w:r>
+    </w:p>
+    <w:p>
+      <w:pPr>
+        <w:pStyle w:val="NormalWeb"/>
+        <w:spacing w:before="0" w:beforeAutospacing="0" w:after="0" w:afterAutospacing="0"/>
+        <w:rPr>
+          <w:rFonts w:ascii="Courier New" w:hAnsi="Courier New" w:cs="Courier New"/>
+          <w:sz w:val="20"/>
+          <w:szCs w:val="20"/>
+        </w:rPr>
+      </w:pPr>
+      <w:r>
+        <w:rPr>
+          <w:rFonts w:ascii="Courier New" w:hAnsi="Courier New" w:cs="Courier New"/>
+          <w:sz w:val="20"/>
+          <w:szCs w:val="20"/>
+        </w:rPr>
+        <w:t>A2-3.1.c; ; Utpakking Innleveringspakke SIP (zip kryptert); ; Pakket ut &lt;SIP uuid&gt;.tar på n.n GB</w:t>
       </w:r>
     </w:p>
     <w:p>
@@ -2685,7 +2685,7 @@
           <w:sz w:val="20"/>
           <w:szCs w:val="20"/>
         </w:rPr>
-        <w:t>A2-3.1.b; ; Mottak Innleveringspakke SIP; ; Lastet ned &lt;uuid&gt;.tar på n.n GB fra Produsent</w:t>
+        <w:t>A2-3.1.b; ; Mottak Innleveringspakke SIP; ; Lastet ned &lt;SIP uuid&gt;.tar på n.n GB fra Produsent</w:t>
       </w:r>
     </w:p>
     <w:p>
@@ -3585,9 +3585,9 @@
 <file path=word/numbering.xml><?xml version="1.0" encoding="utf-8"?>
 <w:numbering xmlns:wpc="http://schemas.microsoft.com/office/word/2010/wordprocessingCanvas" xmlns:cx="http://schemas.microsoft.com/office/drawing/2014/chartex" xmlns:cx1="http://schemas.microsoft.com/office/drawing/2015/9/8/chartex" xmlns:cx2="http://schemas.microsoft.com/office/drawing/2015/10/21/chartex" xmlns:cx3="http://schemas.microsoft.com/office/drawing/2016/5/9/chartex" xmlns:cx4="http://schemas.microsoft.com/office/drawing/2016/5/10/chartex" xmlns:cx5="http://schemas.microsoft.com/office/drawing/2016/5/11/chartex" xmlns:cx6="http://schemas.microsoft.com/office/drawing/2016/5/12/chartex" xmlns:cx7="http://schemas.microsoft.com/office/drawing/2016/5/13/chartex" xmlns:cx8="http://schemas.microsoft.com/office/drawing/2016/5/14/chartex" xmlns:mc="http://schemas.openxmlformats.org/markup-compatibility/2006" xmlns:aink="http://schemas.microsoft.com/office/drawing/2016/ink" xmlns:am3d="http://schemas.microsoft.com/office/drawing/2017/model3d" xmlns:o="urn:schemas-microsoft-com:office:office" xmlns:r="http://schemas.openxmlformats.org/officeDocument/2006/relationships" xmlns:m="http://schemas.openxmlformats.org/officeDocument/2006/math" xmlns:v="urn:schemas-microsoft-com:vml" xmlns:wp14="http://schemas.microsoft.com/office/word/2010/wordprocessingDrawing" xmlns:wp="http://schemas.openxmlformats.org/drawingml/2006/wordprocessingDrawing" xmlns:w10="urn:schemas-microsoft-com:office:word" xmlns:w="http://schemas.openxmlformats.org/wordprocessingml/2006/main" xmlns:w14="http://schemas.microsoft.com/office/word/2010/wordml" xmlns:w15="http://schemas.microsoft.com/office/word/2012/wordml" xmlns:w16cid="http://schemas.microsoft.com/office/word/2016/wordml/cid" xmlns:w16se="http://schemas.microsoft.com/office/word/2015/wordml/symex" xmlns:wpg="http://schemas.microsoft.com/office/word/2010/wordprocessingGroup" xmlns:wpi="http://schemas.microsoft.com/office/word/2010/wordprocessingInk" xmlns:wne="http://schemas.microsoft.com/office/word/2006/wordml" xmlns:wps="http://schemas.microsoft.com/office/word/2010/wordprocessingShape" mc:Ignorable="w14 w15 w16se w16cid wp14">
   <w:abstractNum w:abstractNumId="0" w15:restartNumberingAfterBreak="0">
-    <w:nsid w:val="79B44D35"/>
+    <w:nsid w:val="546733D2"/>
     <w:multiLevelType w:val="multilevel"/>
-    <w:tmpl w:val="806E8068"/>
+    <w:tmpl w:val="8CC0312E"/>
     <w:lvl w:ilvl="0">
       <w:start w:val="1"/>
       <w:numFmt w:val="bullet"/>

</xml_diff>